<commit_message>
update notes on linux
</commit_message>
<xml_diff>
--- a/JavaScript/JavaScript - ESLint.docx
+++ b/JavaScript/JavaScript - ESLint.docx
@@ -35,23 +35,7 @@
     </w:p>
     <w:p>
       <w:r>
-        <w:t xml:space="preserve">Add the ESLint </w:t>
-      </w:r>
-      <w:proofErr w:type="spellStart"/>
-      <w:r>
-        <w:t>npm</w:t>
-      </w:r>
-      <w:proofErr w:type="spellEnd"/>
-      <w:r>
-        <w:t xml:space="preserve"> package using </w:t>
-      </w:r>
-      <w:proofErr w:type="spellStart"/>
-      <w:r>
-        <w:t>npm</w:t>
-      </w:r>
-      <w:proofErr w:type="spellEnd"/>
-      <w:r>
-        <w:t xml:space="preserve"> or yarn:</w:t>
+        <w:t>Add the ESLint npm package using npm or yarn:</w:t>
       </w:r>
     </w:p>
     <w:p/>
@@ -66,15 +50,7 @@
     <w:p/>
     <w:p>
       <w:r>
-        <w:t xml:space="preserve">Setup the initial configuration using the </w:t>
-      </w:r>
-      <w:proofErr w:type="spellStart"/>
-      <w:r>
-        <w:t>init</w:t>
-      </w:r>
-      <w:proofErr w:type="spellEnd"/>
-      <w:r>
-        <w:t xml:space="preserve"> command and following the steps:</w:t>
+        <w:t>Setup the initial configuration using the init command and following the steps:</w:t>
       </w:r>
     </w:p>
     <w:p/>
@@ -83,13 +59,8 @@
         <w:tab/>
       </w:r>
       <w:r>
-        <w:t>yarn eslint --</w:t>
-      </w:r>
-      <w:proofErr w:type="spellStart"/>
-      <w:r>
-        <w:t>init</w:t>
-      </w:r>
-      <w:proofErr w:type="spellEnd"/>
+        <w:t>yarn eslint --init</w:t>
+      </w:r>
     </w:p>
     <w:p/>
     <w:p>
@@ -178,23 +149,13 @@
     </w:p>
     <w:p>
       <w:r>
-        <w:t xml:space="preserve">To make linting directories quicker, add the eslint script to the </w:t>
-      </w:r>
-      <w:proofErr w:type="spellStart"/>
-      <w:r>
-        <w:t>package.json</w:t>
-      </w:r>
-      <w:proofErr w:type="spellEnd"/>
-      <w:r>
-        <w:t>, for example:</w:t>
+        <w:t>To make linting directories quicker, add the eslint script to the package.json, for example:</w:t>
       </w:r>
     </w:p>
     <w:p/>
     <w:p>
       <w:r>
         <w:tab/>
-      </w:r>
-      <w:r>
         <w:t>scripts": {</w:t>
       </w:r>
     </w:p>
@@ -211,15 +172,7 @@
         <w:ind w:left="720"/>
       </w:pPr>
       <w:r>
-        <w:t xml:space="preserve">    "eslint": "eslint --fix \"app/</w:t>
-      </w:r>
-      <w:proofErr w:type="spellStart"/>
-      <w:r>
-        <w:t>javascript</w:t>
-      </w:r>
-      <w:proofErr w:type="spellEnd"/>
-      <w:r>
-        <w:t>/packs/controllers</w:t>
+        <w:t xml:space="preserve">    "eslint": "eslint --fix \"app/javascript/packs/controllers</w:t>
       </w:r>
       <w:r>
         <w:t>/**/*</w:t>
@@ -236,30 +189,7 @@
         <w:ind w:left="720"/>
       </w:pPr>
       <w:r>
-        <w:t xml:space="preserve">    </w:t>
-      </w:r>
-      <w:r>
-        <w:t>"eslint</w:t>
-      </w:r>
-      <w:r>
-        <w:t>-spec</w:t>
-      </w:r>
-      <w:r>
-        <w:t>": "eslint --fix \"</w:t>
-      </w:r>
-      <w:r>
-        <w:t>spec/</w:t>
-      </w:r>
-      <w:proofErr w:type="spellStart"/>
-      <w:r>
-        <w:t>javascript</w:t>
-      </w:r>
-      <w:proofErr w:type="spellEnd"/>
-      <w:r>
-        <w:t>/**/*\</w:t>
-      </w:r>
-      <w:r>
-        <w:t>""</w:t>
+        <w:t xml:space="preserve">    "eslint-spec": "eslint --fix \"spec/javascript/**/*\""</w:t>
       </w:r>
     </w:p>
     <w:p>
@@ -325,15 +255,7 @@
     </w:p>
     <w:p>
       <w:r>
-        <w:t>Then add the parser details to the .</w:t>
-      </w:r>
-      <w:proofErr w:type="spellStart"/>
-      <w:r>
-        <w:t>eslintrc</w:t>
-      </w:r>
-      <w:proofErr w:type="spellEnd"/>
-      <w:r>
-        <w:t xml:space="preserve"> configuration file:</w:t>
+        <w:t>Then add the parser details to the .eslintrc configuration file:</w:t>
       </w:r>
     </w:p>
     <w:p>
@@ -360,23 +282,13 @@
     </w:p>
     <w:p>
       <w:r>
-        <w:t>ESLint configuration files are hierarchical and can therefore be added to directories to give them specific configuration. For example, to turn off some rules for a specific directory, add a new .</w:t>
-      </w:r>
-      <w:proofErr w:type="spellStart"/>
-      <w:r>
-        <w:t>eslintrc</w:t>
-      </w:r>
-      <w:proofErr w:type="spellEnd"/>
-      <w:r>
-        <w:t xml:space="preserve"> file in the directory with the following:</w:t>
+        <w:t>ESLint configuration files are hierarchical and can therefore be added to directories to give them specific configuration. For example, to turn off some rules for a specific directory, add a new .eslintrc file in the directory with the following:</w:t>
       </w:r>
     </w:p>
     <w:p/>
     <w:p>
       <w:r>
         <w:tab/>
-      </w:r>
-      <w:r>
         <w:t>{</w:t>
       </w:r>
     </w:p>
@@ -393,15 +305,7 @@
         <w:ind w:left="720"/>
       </w:pPr>
       <w:r>
-        <w:t xml:space="preserve">    "no-</w:t>
-      </w:r>
-      <w:proofErr w:type="spellStart"/>
-      <w:r>
-        <w:t>undef</w:t>
-      </w:r>
-      <w:proofErr w:type="spellEnd"/>
-      <w:r>
-        <w:t>": "off"</w:t>
+        <w:t xml:space="preserve">    "no-undef": "off"</w:t>
       </w:r>
     </w:p>
     <w:p>
@@ -418,6 +322,24 @@
       </w:pPr>
       <w:r>
         <w:t>}</w:t>
+      </w:r>
+    </w:p>
+    <w:p>
+      <w:pPr>
+        <w:ind w:left="720"/>
+      </w:pPr>
+    </w:p>
+    <w:p>
+      <w:pPr>
+        <w:pStyle w:val="Subtitle"/>
+      </w:pPr>
+      <w:r>
+        <w:t>Ignore</w:t>
+      </w:r>
+    </w:p>
+    <w:p>
+      <w:r>
+        <w:t>Files and directories can be ignored using a .eslintignore file, similar to .gitignore</w:t>
       </w:r>
     </w:p>
     <w:sectPr>

</xml_diff>

<commit_message>
update notes on angular
</commit_message>
<xml_diff>
--- a/JavaScript/JavaScript - ESLint.docx
+++ b/JavaScript/JavaScript - ESLint.docx
@@ -340,6 +340,104 @@
     <w:p>
       <w:r>
         <w:t>Files and directories can be ignored using a .eslintignore file, similar to .gitignore</w:t>
+      </w:r>
+    </w:p>
+    <w:p/>
+    <w:p/>
+    <w:p>
+      <w:pPr>
+        <w:pStyle w:val="Title"/>
+      </w:pPr>
+      <w:r>
+        <w:t>StyleLint</w:t>
+      </w:r>
+    </w:p>
+    <w:p/>
+    <w:p>
+      <w:hyperlink r:id="rId4" w:history="1">
+        <w:r>
+          <w:rPr>
+            <w:rStyle w:val="Hyperlink"/>
+          </w:rPr>
+          <w:t>https://medium.com/angular-in-depth/super-charging-an-angular-cli-app-fc496a6c100</w:t>
+        </w:r>
+      </w:hyperlink>
+    </w:p>
+    <w:p>
+      <w:hyperlink r:id="rId5" w:history="1">
+        <w:r>
+          <w:rPr>
+            <w:rStyle w:val="Hyperlink"/>
+          </w:rPr>
+          <w:t>https://github.com/kristerkari/stylelint-scss</w:t>
+        </w:r>
+      </w:hyperlink>
+    </w:p>
+    <w:p>
+      <w:hyperlink r:id="rId6" w:history="1">
+        <w:r>
+          <w:rPr>
+            <w:rStyle w:val="Hyperlink"/>
+          </w:rPr>
+          <w:t>https://github.com/bjankord/stylelint-config-sass-guidelines</w:t>
+        </w:r>
+      </w:hyperlink>
+    </w:p>
+    <w:p/>
+    <w:p>
+      <w:r>
+        <w:t>{</w:t>
+      </w:r>
+    </w:p>
+    <w:p>
+      <w:r>
+        <w:t xml:space="preserve">  "extends": "stylelint-config-sass-guidelines",</w:t>
+      </w:r>
+    </w:p>
+    <w:p>
+      <w:r>
+        <w:t xml:space="preserve">  "plugins": [</w:t>
+      </w:r>
+    </w:p>
+    <w:p>
+      <w:r>
+        <w:t xml:space="preserve">    "stylelint-scss"</w:t>
+      </w:r>
+    </w:p>
+    <w:p>
+      <w:r>
+        <w:t xml:space="preserve">  ],</w:t>
+      </w:r>
+    </w:p>
+    <w:p>
+      <w:r>
+        <w:t xml:space="preserve">  "rules": {</w:t>
+      </w:r>
+    </w:p>
+    <w:p>
+      <w:r>
+        <w:t xml:space="preserve">    "at-rule-no-unknown": null,</w:t>
+      </w:r>
+    </w:p>
+    <w:p>
+      <w:r>
+        <w:lastRenderedPageBreak/>
+        <w:t xml:space="preserve">    "scss/at-rule-no-unknown": true,</w:t>
+      </w:r>
+    </w:p>
+    <w:p>
+      <w:r>
+        <w:t xml:space="preserve">    "scss/selector-no-redundant-nesting-selector": true,</w:t>
+      </w:r>
+    </w:p>
+    <w:p>
+      <w:r>
+        <w:t xml:space="preserve">  }</w:t>
+      </w:r>
+    </w:p>
+    <w:p>
+      <w:r>
+        <w:t>}</w:t>
       </w:r>
     </w:p>
     <w:sectPr>
@@ -847,6 +945,29 @@
       <w:szCs w:val="28"/>
     </w:rPr>
   </w:style>
+  <w:style w:type="character" w:styleId="Hyperlink">
+    <w:name w:val="Hyperlink"/>
+    <w:basedOn w:val="DefaultParagraphFont"/>
+    <w:uiPriority w:val="99"/>
+    <w:unhideWhenUsed/>
+    <w:rsid w:val="00356A35"/>
+    <w:rPr>
+      <w:color w:val="0563C1" w:themeColor="hyperlink"/>
+      <w:u w:val="single"/>
+    </w:rPr>
+  </w:style>
+  <w:style w:type="character" w:styleId="UnresolvedMention">
+    <w:name w:val="Unresolved Mention"/>
+    <w:basedOn w:val="DefaultParagraphFont"/>
+    <w:uiPriority w:val="99"/>
+    <w:semiHidden/>
+    <w:unhideWhenUsed/>
+    <w:rsid w:val="00356A35"/>
+    <w:rPr>
+      <w:color w:val="605E5C"/>
+      <w:shd w:val="clear" w:color="auto" w:fill="E1DFDD"/>
+    </w:rPr>
+  </w:style>
 </w:styles>
 </file>
 

</xml_diff>